<commit_message>
merge to fix error
</commit_message>
<xml_diff>
--- a/Exploratory Data Analysis.docx
+++ b/Exploratory Data Analysis.docx
@@ -24,6 +24,8 @@
         </w:rPr>
         <w:t>Report</w:t>
       </w:r>
+      <w:bookmarkStart w:id="0" w:name="_GoBack"/>
+      <w:bookmarkEnd w:id="0"/>
     </w:p>
     <w:p>
       <w:pPr>
@@ -809,21 +811,7 @@
           <w:rFonts w:ascii="Times New Roman" w:hAnsi="Times New Roman" w:cs="Times New Roman"/>
           <w:sz w:val="24"/>
         </w:rPr>
-        <w:t xml:space="preserve"> </w:t>
-      </w:r>
-      <w:r>
-        <w:rPr>
-          <w:rFonts w:ascii="Times New Roman" w:hAnsi="Times New Roman" w:cs="Times New Roman"/>
-          <w:sz w:val="24"/>
-        </w:rPr>
-        <w:t>As suspected, GDP and finishing time are negatively correlated (-0.205). We originally thought wealthier countries might have athletes with faster times because those countries can send more athletes to the Olympics and give them better training.</w:t>
-      </w:r>
-      <w:r>
-        <w:rPr>
-          <w:rFonts w:ascii="Times New Roman" w:hAnsi="Times New Roman" w:cs="Times New Roman"/>
-          <w:sz w:val="24"/>
-        </w:rPr>
-        <w:t xml:space="preserve"> </w:t>
+        <w:t xml:space="preserve"> As suspected, GDP and finishing time are negatively correlated (-0.205). We originally thought wealthier countries might have athletes with faster times because those countries can send more athletes to the Olympics and give them better training. </w:t>
       </w:r>
     </w:p>
     <w:p>
@@ -846,16 +834,7 @@
           <w:rFonts w:ascii="Times New Roman" w:hAnsi="Times New Roman" w:cs="Times New Roman"/>
           <w:sz w:val="24"/>
         </w:rPr>
-        <w:t xml:space="preserve"> and distance as a fixed effect as our null model. From there, we will continue to add fixed</w:t>
-      </w:r>
-      <w:bookmarkStart w:id="0" w:name="_GoBack"/>
-      <w:bookmarkEnd w:id="0"/>
-      <w:r>
-        <w:rPr>
-          <w:rFonts w:ascii="Times New Roman" w:hAnsi="Times New Roman" w:cs="Times New Roman"/>
-          <w:sz w:val="24"/>
-        </w:rPr>
-        <w:t xml:space="preserve"> effects, the interactions mentioned above, and then fit models with random slopes. Our goal remains the same: to best model the finish times of Olympic track athletes with athlete race level information and country level information.</w:t>
+        <w:t xml:space="preserve"> and distance as a fixed effect as our null model. From there, we will continue to add fixed effects, the interactions mentioned above, and then fit models with random slopes. Our goal remains the same: to best model the finish times of Olympic track athletes with athlete race level information and country level information.</w:t>
       </w:r>
     </w:p>
     <w:p>
@@ -2488,31 +2467,7 @@
           <w:i/>
           <w:sz w:val="24"/>
         </w:rPr>
-        <w:t>Figure 6</w:t>
-      </w:r>
-      <w:r>
-        <w:rPr>
-          <w:rFonts w:ascii="Times New Roman" w:hAnsi="Times New Roman" w:cs="Times New Roman"/>
-          <w:i/>
-          <w:sz w:val="24"/>
-        </w:rPr>
-        <w:t xml:space="preserve">: Scatterplot of Finishing Time (seconds) vs. </w:t>
-      </w:r>
-      <w:r>
-        <w:rPr>
-          <w:rFonts w:ascii="Times New Roman" w:hAnsi="Times New Roman" w:cs="Times New Roman"/>
-          <w:i/>
-          <w:sz w:val="24"/>
-        </w:rPr>
-        <w:t>W</w:t>
-      </w:r>
-      <w:r>
-        <w:rPr>
-          <w:rFonts w:ascii="Times New Roman" w:hAnsi="Times New Roman" w:cs="Times New Roman"/>
-          <w:i/>
-          <w:sz w:val="24"/>
-        </w:rPr>
-        <w:t>eight grouped by Race Distance</w:t>
+        <w:t>Figure 6: Scatterplot of Finishing Time (seconds) vs. Weight grouped by Race Distance</w:t>
       </w:r>
     </w:p>
     <w:p>
@@ -2599,31 +2554,7 @@
           <w:i/>
           <w:sz w:val="24"/>
         </w:rPr>
-        <w:t>Figure 7</w:t>
-      </w:r>
-      <w:r>
-        <w:rPr>
-          <w:rFonts w:ascii="Times New Roman" w:hAnsi="Times New Roman" w:cs="Times New Roman"/>
-          <w:i/>
-          <w:sz w:val="24"/>
-        </w:rPr>
-        <w:t>: Scatterplot of Fi</w:t>
-      </w:r>
-      <w:r>
-        <w:rPr>
-          <w:rFonts w:ascii="Times New Roman" w:hAnsi="Times New Roman" w:cs="Times New Roman"/>
-          <w:i/>
-          <w:sz w:val="24"/>
-        </w:rPr>
-        <w:t>nishing Time (seconds) vs. Age</w:t>
-      </w:r>
-      <w:r>
-        <w:rPr>
-          <w:rFonts w:ascii="Times New Roman" w:hAnsi="Times New Roman" w:cs="Times New Roman"/>
-          <w:i/>
-          <w:sz w:val="24"/>
-        </w:rPr>
-        <w:t xml:space="preserve"> grouped by Race Distance</w:t>
+        <w:t>Figure 7: Scatterplot of Finishing Time (seconds) vs. Age grouped by Race Distance</w:t>
       </w:r>
     </w:p>
     <w:p>
@@ -3182,7 +3113,13 @@
         <w:fldChar w:fldCharType="begin"/>
       </w:r>
       <w:r>
-        <w:instrText xml:space="preserve"> LINK Excel.SheetBinaryMacroEnabled.12 "C:\\Users\\nickbrowen\\Desktop\\STAT Summer Research\\L1corr.csv" "L1corr!R1C1:R4C12" \a \f 4 \h </w:instrText>
+        <w:instrText xml:space="preserve"> LINK </w:instrText>
+      </w:r>
+      <w:r>
+        <w:instrText xml:space="preserve">Excel.SheetBinaryMacroEnabled.12 "C:\\Users\\nickbrowen\\Desktop\\STAT Summer Research\\L1corr.csv" L1corr!R1C1:R4C12 </w:instrText>
+      </w:r>
+      <w:r>
+        <w:instrText xml:space="preserve">\a \f 4 \h </w:instrText>
       </w:r>
       <w:r>
         <w:fldChar w:fldCharType="separate"/>
@@ -3665,31 +3602,7 @@
           <w:i/>
           <w:sz w:val="24"/>
         </w:rPr>
-        <w:t xml:space="preserve">Table 3: </w:t>
-      </w:r>
-      <w:r>
-        <w:rPr>
-          <w:rFonts w:ascii="Times New Roman" w:hAnsi="Times New Roman" w:cs="Times New Roman"/>
-          <w:i/>
-          <w:sz w:val="24"/>
-        </w:rPr>
-        <w:t>Correlation</w:t>
-      </w:r>
-      <w:r>
-        <w:rPr>
-          <w:rFonts w:ascii="Times New Roman" w:hAnsi="Times New Roman" w:cs="Times New Roman"/>
-          <w:i/>
-          <w:sz w:val="24"/>
-        </w:rPr>
-        <w:t xml:space="preserve"> Coefficients</w:t>
-      </w:r>
-      <w:r>
-        <w:rPr>
-          <w:rFonts w:ascii="Times New Roman" w:hAnsi="Times New Roman" w:cs="Times New Roman"/>
-          <w:i/>
-          <w:sz w:val="24"/>
-        </w:rPr>
-        <w:t xml:space="preserve"> of Level 2 Quantitative Variables and Response</w:t>
+        <w:t>Table 3: Correlation Coefficients of Level 2 Quantitative Variables and Response</w:t>
       </w:r>
     </w:p>
     <w:p>
@@ -3943,23 +3856,7 @@
           <w:i/>
           <w:sz w:val="24"/>
         </w:rPr>
-        <w:t xml:space="preserve">Figure </w:t>
-      </w:r>
-      <w:r>
-        <w:rPr>
-          <w:rFonts w:ascii="Times New Roman" w:hAnsi="Times New Roman" w:cs="Times New Roman"/>
-          <w:i/>
-          <w:sz w:val="24"/>
-        </w:rPr>
-        <w:t>12</w:t>
-      </w:r>
-      <w:r>
-        <w:rPr>
-          <w:rFonts w:ascii="Times New Roman" w:hAnsi="Times New Roman" w:cs="Times New Roman"/>
-          <w:i/>
-          <w:sz w:val="24"/>
-        </w:rPr>
-        <w:t>: Scatterplot of Finishing Time (seconds) vs. Age grouped by Race Distance</w:t>
+        <w:t>Figure 12: Scatterplot of Finishing Time (seconds) vs. Age grouped by Race Distance</w:t>
       </w:r>
     </w:p>
     <w:tbl>
@@ -5125,6 +5022,7 @@
   <w:style w:type="character" w:default="1" w:styleId="DefaultParagraphFont">
     <w:name w:val="Default Paragraph Font"/>
     <w:uiPriority w:val="1"/>
+    <w:semiHidden/>
     <w:unhideWhenUsed/>
   </w:style>
   <w:style w:type="table" w:default="1" w:styleId="TableNormal">
@@ -5546,7 +5444,7 @@
 </file>
 
 <file path=customXml/itemProps1.xml><?xml version="1.0" encoding="utf-8"?>
-<ds:datastoreItem xmlns:ds="http://schemas.openxmlformats.org/officeDocument/2006/customXml" ds:itemID="{A91C1CA3-40CE-4C76-BE02-C0AA2085BE81}">
+<ds:datastoreItem xmlns:ds="http://schemas.openxmlformats.org/officeDocument/2006/customXml" ds:itemID="{83D69400-AEC5-4138-9013-16643A016654}">
   <ds:schemaRefs>
     <ds:schemaRef ds:uri="http://schemas.openxmlformats.org/officeDocument/2006/bibliography"/>
   </ds:schemaRefs>

</xml_diff>